<commit_message>
Se integran ajustes solicitados, se pone en desarrollo y dentro de siresca.
</commit_message>
<xml_diff>
--- a/documentos_descarga/acuse2020.docx
+++ b/documentos_descarga/acuse2020.docx
@@ -60,7 +60,7 @@
           <w:sz w:val="24"/>
           <w:szCs w:val="24"/>
         </w:rPr>
-        <w:t>PARTICIPAR EN TIEMPOS DE EMERGENCIA SANITARIA</w:t>
+        <w:t>TU VOTO EN CORTO</w:t>
       </w:r>
       <w:r>
         <w:rPr>
@@ -97,7 +97,7 @@
           <w:sz w:val="24"/>
           <w:szCs w:val="24"/>
         </w:rPr>
-        <w:t>TERCERA</w:t>
+        <w:t>CUARTA</w:t>
       </w:r>
       <w:r>
         <w:rPr>
@@ -527,7 +527,15 @@
           <w:sz w:val="28"/>
           <w:szCs w:val="28"/>
         </w:rPr>
-        <w:t>020</w:t>
+        <w:t>02</w:t>
+      </w:r>
+      <w:r>
+        <w:rPr>
+          <w:rFonts w:ascii="Arial" w:hAnsi="Arial" w:cs="Arial"/>
+          <w:sz w:val="28"/>
+          <w:szCs w:val="28"/>
+        </w:rPr>
+        <w:t>1</w:t>
       </w:r>
     </w:p>
     <w:p>
@@ -582,7 +590,13 @@
         <w:rPr>
           <w:rFonts w:ascii="Arial" w:hAnsi="Arial" w:cs="Arial"/>
         </w:rPr>
-        <w:t>20</w:t>
+        <w:t>2</w:t>
+      </w:r>
+      <w:r>
+        <w:rPr>
+          <w:rFonts w:ascii="Arial" w:hAnsi="Arial" w:cs="Arial"/>
+        </w:rPr>
+        <w:t>1</w:t>
       </w:r>
     </w:p>
     <w:p>
@@ -628,7 +642,7 @@
           <w:lang w:eastAsia="es-MX"/>
         </w:rPr>
         <w:drawing>
-          <wp:inline distT="0" distB="0" distL="0" distR="0" wp14:anchorId="50DE4525" wp14:editId="7A0F7B5F">
+          <wp:inline distT="0" distB="0" distL="0" distR="0" wp14:anchorId="7BAD659A" wp14:editId="461FAC92">
             <wp:extent cx="5615796" cy="552090"/>
             <wp:effectExtent l="0" t="0" r="0" b="0"/>
             <wp:docPr id="3" name="Imagen 1" descr="politica de calidad v2-02"/>
@@ -751,79 +765,12 @@
     </w:pPr>
     <w:r>
       <w:rPr>
-        <w:noProof/>
-      </w:rPr>
-      <w:drawing>
-        <wp:anchor distT="0" distB="0" distL="114300" distR="114300" simplePos="0" relativeHeight="251660288" behindDoc="0" locked="0" layoutInCell="1" allowOverlap="1" wp14:anchorId="1604DB57" wp14:editId="59D3F702">
-          <wp:simplePos x="0" y="0"/>
-          <wp:positionH relativeFrom="column">
-            <wp:posOffset>4717415</wp:posOffset>
-          </wp:positionH>
-          <wp:positionV relativeFrom="paragraph">
-            <wp:posOffset>-516855</wp:posOffset>
-          </wp:positionV>
-          <wp:extent cx="1904433" cy="971550"/>
-          <wp:effectExtent l="0" t="0" r="635" b="0"/>
-          <wp:wrapNone/>
-          <wp:docPr id="1" name="Imagen 1"/>
-          <wp:cNvGraphicFramePr>
-            <a:graphicFrameLocks xmlns:a="http://schemas.openxmlformats.org/drawingml/2006/main" noChangeAspect="1"/>
-          </wp:cNvGraphicFramePr>
-          <a:graphic xmlns:a="http://schemas.openxmlformats.org/drawingml/2006/main">
-            <a:graphicData uri="http://schemas.openxmlformats.org/drawingml/2006/picture">
-              <pic:pic xmlns:pic="http://schemas.openxmlformats.org/drawingml/2006/picture">
-                <pic:nvPicPr>
-                  <pic:cNvPr id="1" name=""/>
-                  <pic:cNvPicPr/>
-                </pic:nvPicPr>
-                <pic:blipFill rotWithShape="1">
-                  <a:blip r:embed="rId1">
-                    <a:extLst>
-                      <a:ext uri="{28A0092B-C50C-407E-A947-70E740481C1C}">
-                        <a14:useLocalDpi xmlns:a14="http://schemas.microsoft.com/office/drawing/2010/main" val="0"/>
-                      </a:ext>
-                    </a:extLst>
-                  </a:blip>
-                  <a:srcRect t="30075" r="1254" b="19549"/>
-                  <a:stretch/>
-                </pic:blipFill>
-                <pic:spPr bwMode="auto">
-                  <a:xfrm>
-                    <a:off x="0" y="0"/>
-                    <a:ext cx="1904433" cy="971550"/>
-                  </a:xfrm>
-                  <a:prstGeom prst="rect">
-                    <a:avLst/>
-                  </a:prstGeom>
-                  <a:ln>
-                    <a:noFill/>
-                  </a:ln>
-                  <a:extLst>
-                    <a:ext uri="{53640926-AAD7-44D8-BBD7-CCE9431645EC}">
-                      <a14:shadowObscured xmlns:a14="http://schemas.microsoft.com/office/drawing/2010/main"/>
-                    </a:ext>
-                  </a:extLst>
-                </pic:spPr>
-              </pic:pic>
-            </a:graphicData>
-          </a:graphic>
-          <wp14:sizeRelH relativeFrom="margin">
-            <wp14:pctWidth>0</wp14:pctWidth>
-          </wp14:sizeRelH>
-          <wp14:sizeRelV relativeFrom="margin">
-            <wp14:pctHeight>0</wp14:pctHeight>
-          </wp14:sizeRelV>
-        </wp:anchor>
-      </w:drawing>
-    </w:r>
-    <w:r>
-      <w:rPr>
         <w:rFonts w:ascii="Arial" w:hAnsi="Arial" w:cs="Arial"/>
         <w:b/>
         <w:noProof/>
       </w:rPr>
       <w:drawing>
-        <wp:anchor distT="0" distB="0" distL="114300" distR="114300" simplePos="0" relativeHeight="251659264" behindDoc="0" locked="0" layoutInCell="1" allowOverlap="1" wp14:anchorId="5254D2E5" wp14:editId="5BECB83A">
+        <wp:anchor distT="0" distB="0" distL="114300" distR="114300" simplePos="0" relativeHeight="251659264" behindDoc="0" locked="0" layoutInCell="1" allowOverlap="1" wp14:anchorId="5254D2E5" wp14:editId="5A5698EF">
           <wp:simplePos x="0" y="0"/>
           <wp:positionH relativeFrom="margin">
             <wp:posOffset>202565</wp:posOffset>
@@ -848,7 +795,7 @@
                   </pic:cNvPicPr>
                 </pic:nvPicPr>
                 <pic:blipFill>
-                  <a:blip r:embed="rId2">
+                  <a:blip r:embed="rId1">
                     <a:extLst>
                       <a:ext uri="{28A0092B-C50C-407E-A947-70E740481C1C}">
                         <a14:useLocalDpi xmlns:a14="http://schemas.microsoft.com/office/drawing/2010/main" val="0"/>

</xml_diff>